<commit_message>
amélioration des message d'erreru en note de ticket avec le changement du placeholder used_by en utilise_par
</commit_message>
<xml_diff>
--- a/templates/template_recommandations_Mobile_Phone.docx
+++ b/templates/template_recommandations_Mobile_Phone.docx
@@ -68,7 +68,7 @@
       <w:pPr>
         <w:pStyle w:val="Normal"/>
         <w:widowControl/>
-        <w:spacing w:lineRule="auto" w:line="240" w:before="796" w:after="0"/>
+        <w:spacing w:lineRule="auto" w:line="240" w:before="567" w:after="0"/>
         <w:ind w:hanging="0" w:left="0" w:right="0"/>
         <w:jc w:val="left"/>
         <w:rPr/>
@@ -159,7 +159,7 @@
       <w:pPr>
         <w:pStyle w:val="Normal"/>
         <w:widowControl/>
-        <w:spacing w:lineRule="auto" w:line="240" w:before="588" w:after="0"/>
+        <w:spacing w:lineRule="auto" w:line="240" w:before="283" w:after="0"/>
         <w:ind w:hanging="0" w:left="0" w:right="0"/>
         <w:jc w:val="left"/>
         <w:rPr/>
@@ -179,7 +179,7 @@
       <w:pPr>
         <w:pStyle w:val="Normal"/>
         <w:widowControl/>
-        <w:spacing w:lineRule="auto" w:line="240" w:before="1124" w:after="0"/>
+        <w:spacing w:lineRule="auto" w:line="240" w:before="283" w:after="0"/>
         <w:ind w:hanging="0" w:left="0" w:right="0"/>
         <w:jc w:val="left"/>
         <w:rPr/>
@@ -192,18 +192,19 @@
           <w:color w:val="000000"/>
           <w:sz w:val="22"/>
         </w:rPr>
-        <w:t xml:space="preserve">Num. PIN. (ne pas changer) : {{PIN}} </w:t>
+        <w:t>PIN : {{PIN}} (</w:t>
       </w:r>
-    </w:p>
-    <w:p>
-      <w:pPr>
-        <w:pStyle w:val="Normal"/>
-        <w:widowControl/>
-        <w:spacing w:lineRule="auto" w:line="240" w:before="92" w:after="0"/>
-        <w:ind w:hanging="0" w:left="0" w:right="0"/>
-        <w:jc w:val="left"/>
-        <w:rPr/>
-      </w:pPr>
+      <w:r>
+        <w:rPr>
+          <w:rFonts w:eastAsia="Verdana" w:ascii="Verdana" w:hAnsi="Verdana"/>
+          <w:b/>
+          <w:bCs/>
+          <w:i w:val="false"/>
+          <w:color w:val="C9211E"/>
+          <w:sz w:val="22"/>
+        </w:rPr>
+        <w:t>ne pas changer</w:t>
+      </w:r>
       <w:r>
         <w:rPr>
           <w:rFonts w:eastAsia="Verdana" w:ascii="Verdana" w:hAnsi="Verdana"/>
@@ -212,7 +213,48 @@
           <w:color w:val="000000"/>
           <w:sz w:val="22"/>
         </w:rPr>
-        <w:t xml:space="preserve">Num. PUK. (ne pas changer) : {{PUK}} </w:t>
+        <w:t xml:space="preserve">) </w:t>
+      </w:r>
+    </w:p>
+    <w:p>
+      <w:pPr>
+        <w:pStyle w:val="Normal"/>
+        <w:widowControl/>
+        <w:spacing w:lineRule="auto" w:line="240" w:before="92" w:after="0"/>
+        <w:ind w:hanging="0" w:left="0" w:right="0"/>
+        <w:jc w:val="left"/>
+        <w:rPr/>
+      </w:pPr>
+      <w:r>
+        <w:rPr>
+          <w:rFonts w:eastAsia="Verdana" w:ascii="Verdana" w:hAnsi="Verdana"/>
+          <w:b w:val="false"/>
+          <w:i w:val="false"/>
+          <w:color w:val="000000"/>
+          <w:sz w:val="22"/>
+        </w:rPr>
+        <w:t>PUK : {{PUK}} (</w:t>
+      </w:r>
+      <w:r>
+        <w:rPr>
+          <w:rFonts w:eastAsia="Verdana" w:ascii="Verdana" w:hAnsi="Verdana"/>
+          <w:b/>
+          <w:bCs/>
+          <w:i w:val="false"/>
+          <w:color w:val="C9211E"/>
+          <w:sz w:val="22"/>
+        </w:rPr>
+        <w:t>ne pas changer</w:t>
+      </w:r>
+      <w:r>
+        <w:rPr>
+          <w:rFonts w:eastAsia="Verdana" w:ascii="Verdana" w:hAnsi="Verdana"/>
+          <w:b w:val="false"/>
+          <w:i w:val="false"/>
+          <w:color w:val="000000"/>
+          <w:sz w:val="22"/>
+        </w:rPr>
+        <w:t xml:space="preserve">) </w:t>
       </w:r>
     </w:p>
     <w:p>
@@ -239,7 +281,7 @@
       <w:pPr>
         <w:pStyle w:val="Normal"/>
         <w:widowControl/>
-        <w:spacing w:lineRule="auto" w:line="240" w:before="416" w:after="0"/>
+        <w:spacing w:lineRule="auto" w:line="240" w:before="850" w:after="0"/>
         <w:ind w:hanging="0" w:left="0" w:right="0"/>
         <w:jc w:val="left"/>
         <w:rPr/>
@@ -413,7 +455,7 @@
       <w:pPr>
         <w:pStyle w:val="Normal"/>
         <w:widowControl/>
-        <w:spacing w:lineRule="auto" w:line="240" w:before="694" w:after="0"/>
+        <w:spacing w:lineRule="auto" w:line="240" w:before="1417" w:after="0"/>
         <w:ind w:hanging="0" w:left="0" w:right="144"/>
         <w:jc w:val="left"/>
         <w:rPr/>
@@ -464,7 +506,7 @@
           <w:color w:val="000000"/>
           <w:sz w:val="22"/>
         </w:rPr>
-        <w:t xml:space="preserve">Signature de l'utilisateur : {{Used_by}} </w:t>
+        <w:t xml:space="preserve">Signature de l'utilisateur : {{Utilise_par}} </w:t>
       </w:r>
     </w:p>
     <w:sectPr>

</xml_diff>